<commit_message>
adding an addition to the main file seminar_4_BASH
</commit_message>
<xml_diff>
--- a/seminar_4_BASH.docx
+++ b/seminar_4_BASH.docx
@@ -9929,26 +9929,58 @@
           <w:szCs w:val="24"/>
         </w:rPr>
       </w:pPr>
+    </w:p>
+    <w:p>
+      <w:pPr>
+        <w:rPr>
+          <w:rFonts w:ascii="Consolas" w:hAnsi="Consolas"/>
+          <w:sz w:val="24"/>
+          <w:szCs w:val="24"/>
+        </w:rPr>
+      </w:pPr>
+    </w:p>
+    <w:p>
+      <w:pPr>
+        <w:rPr>
+          <w:rFonts w:ascii="Consolas" w:hAnsi="Consolas"/>
+          <w:sz w:val="24"/>
+          <w:szCs w:val="24"/>
+        </w:rPr>
+      </w:pPr>
+    </w:p>
+    <w:p>
+      <w:r>
+        <w:rPr>
+          <w:rFonts w:ascii="Consolas" w:hAnsi="Consolas"/>
+          <w:sz w:val="24"/>
+          <w:szCs w:val="24"/>
+          <w:lang w:val="ru-RU"/>
+        </w:rPr>
+        <w:t xml:space="preserve">Я пишу это, чтобы проверить, как работает </w:t>
+      </w:r>
+      <w:proofErr w:type="spellStart"/>
+      <w:r>
+        <w:rPr>
+          <w:rFonts w:ascii="Consolas" w:hAnsi="Consolas"/>
+          <w:sz w:val="24"/>
+          <w:szCs w:val="24"/>
+        </w:rPr>
+        <w:t>git</w:t>
+      </w:r>
+      <w:proofErr w:type="spellEnd"/>
+      <w:proofErr w:type="gramStart"/>
+      <w:r>
+        <w:rPr>
+          <w:rFonts w:ascii="Consolas" w:hAnsi="Consolas"/>
+          <w:sz w:val="24"/>
+          <w:szCs w:val="24"/>
+        </w:rPr>
+        <w:t xml:space="preserve"> !!!!!!!!!!!!!!!!!!!!!!!!!!!!!!!!!!!!!!!!!!!!!!!!!!!!!!!!!!!!!!!!!!!!!!!!!!!!!!!!!!!!!!!!!!!!!!!!!!!!!!!!!!!!!!!!!!!!!!!!!!!!!!!!!!!!!!!!!!!!!!!!!!!!!!!!!!!!!!!!!!!!!!!!!!!!!!!!!!!!!!!!!!!!!!!!!!!!!!!!!!!!!!!!!!!!!!!!!!!!!!!!!!!!!!!!!!!!!!!!!!!!!!!!!!!!!!!!!!!!!!!!!!!!!!!!!!!!!!!!!!!!!!!!!!!!!!!!!!!!!!!!!!!!!!!!!!!!!!!!!</w:t>
+      </w:r>
       <w:bookmarkStart w:id="0" w:name="_GoBack"/>
       <w:bookmarkEnd w:id="0"/>
     </w:p>
-    <w:p>
-      <w:pPr>
-        <w:rPr>
-          <w:rFonts w:ascii="Consolas" w:hAnsi="Consolas"/>
-          <w:sz w:val="24"/>
-          <w:szCs w:val="24"/>
-        </w:rPr>
-      </w:pPr>
-    </w:p>
-    <w:p/>
-    <w:p>
-      <w:pPr>
-        <w:rPr>
-          <w:lang w:val="ru-RU"/>
-        </w:rPr>
-      </w:pPr>
-    </w:p>
+    <w:proofErr w:type="gramEnd"/>
     <w:sectPr>
       <w:pgSz w:w="12240" w:h="15840"/>
       <w:pgMar w:top="1417" w:right="1701" w:bottom="1417" w:left="1701" w:header="720" w:footer="720" w:gutter="0"/>
@@ -11484,7 +11516,7 @@
 </file>
 
 <file path=customXml/itemProps1.xml><?xml version="1.0" encoding="utf-8"?>
-<ds:datastoreItem xmlns:ds="http://schemas.openxmlformats.org/officeDocument/2006/customXml" ds:itemID="{77109AD2-F09E-4C49-ACDF-0338FC4FF13D}">
+<ds:datastoreItem xmlns:ds="http://schemas.openxmlformats.org/officeDocument/2006/customXml" ds:itemID="{0F6C2F1F-2EBA-4C21-ACFD-1A92B0B40A83}">
   <ds:schemaRefs>
     <ds:schemaRef ds:uri="http://schemas.openxmlformats.org/officeDocument/2006/bibliography"/>
   </ds:schemaRefs>

</xml_diff>